<commit_message>
Revert "Merge remote-tracking branch 'upstream/main' into prepcards"
This reverts commit 07484bbb798f382fc9684058f35bef0e7d1917e5, reversing
changes made to 169d0feedfb0363f2cb95d05c40839c18e596f09.
</commit_message>
<xml_diff>
--- a/docpac_feb25/Exam 3.docx
+++ b/docpac_feb25/Exam 3.docx
@@ -5,7 +5,6 @@
     <w:p>
       <w:pPr>
         <w:pStyle w:val="Title"/>
-        <w:jc w:val="center"/>
       </w:pPr>
       <w:r>
         <w:t>Exam 3, Final Prep</w:t>
@@ -13,7 +12,6 @@
     </w:p>
     <w:p>
       <w:pPr>
-        <w:jc w:val="both"/>
         <w:rPr>
           <w:rFonts w:asciiTheme="majorHAnsi" w:eastAsiaTheme="majorEastAsia" w:hAnsiTheme="majorHAnsi" w:cstheme="majorBidi"/>
           <w:spacing w:val="-10"/>
@@ -34,11 +32,12 @@
           <w:numId w:val="1"/>
         </w:numPr>
         <w:spacing w:after="0" w:line="240" w:lineRule="auto"/>
-        <w:jc w:val="both"/>
-        <w:rPr>
-          <w:sz w:val="20"/>
-        </w:rPr>
-      </w:pPr>
+        <w:rPr>
+          <w:sz w:val="20"/>
+        </w:rPr>
+      </w:pPr>
+      <w:bookmarkStart w:id="0" w:name="_GoBack"/>
+      <w:bookmarkEnd w:id="0"/>
       <w:r>
         <w:rPr>
           <w:sz w:val="20"/>
@@ -55,7 +54,6 @@
           <w:numId w:val="1"/>
         </w:numPr>
         <w:spacing w:after="0" w:line="240" w:lineRule="auto"/>
-        <w:jc w:val="both"/>
         <w:rPr>
           <w:sz w:val="20"/>
         </w:rPr>
@@ -75,7 +73,6 @@
           <w:numId w:val="1"/>
         </w:numPr>
         <w:spacing w:after="0" w:line="240" w:lineRule="auto"/>
-        <w:jc w:val="both"/>
         <w:rPr>
           <w:sz w:val="20"/>
         </w:rPr>
@@ -95,7 +92,6 @@
           <w:numId w:val="1"/>
         </w:numPr>
         <w:spacing w:after="0" w:line="240" w:lineRule="auto"/>
-        <w:jc w:val="both"/>
         <w:rPr>
           <w:sz w:val="20"/>
         </w:rPr>
@@ -115,7 +111,6 @@
           <w:numId w:val="1"/>
         </w:numPr>
         <w:spacing w:after="0" w:line="240" w:lineRule="auto"/>
-        <w:jc w:val="both"/>
         <w:rPr>
           <w:sz w:val="20"/>
         </w:rPr>
@@ -156,7 +151,6 @@
           <w:numId w:val="1"/>
         </w:numPr>
         <w:spacing w:after="0" w:line="240" w:lineRule="auto"/>
-        <w:jc w:val="both"/>
         <w:rPr>
           <w:sz w:val="20"/>
         </w:rPr>
@@ -189,7 +183,6 @@
           <w:numId w:val="1"/>
         </w:numPr>
         <w:spacing w:after="0" w:line="240" w:lineRule="auto"/>
-        <w:jc w:val="both"/>
         <w:rPr>
           <w:sz w:val="20"/>
         </w:rPr>
@@ -231,7 +224,6 @@
           <w:numId w:val="1"/>
         </w:numPr>
         <w:spacing w:after="0" w:line="240" w:lineRule="auto"/>
-        <w:jc w:val="both"/>
         <w:rPr>
           <w:sz w:val="20"/>
         </w:rPr>
@@ -273,7 +265,6 @@
           <w:numId w:val="1"/>
         </w:numPr>
         <w:spacing w:after="0" w:line="240" w:lineRule="auto"/>
-        <w:jc w:val="both"/>
         <w:rPr>
           <w:sz w:val="20"/>
         </w:rPr>
@@ -306,7 +297,6 @@
           <w:numId w:val="1"/>
         </w:numPr>
         <w:spacing w:after="0" w:line="240" w:lineRule="auto"/>
-        <w:jc w:val="both"/>
         <w:rPr>
           <w:sz w:val="20"/>
         </w:rPr>
@@ -348,7 +338,6 @@
           <w:numId w:val="1"/>
         </w:numPr>
         <w:spacing w:after="0" w:line="240" w:lineRule="auto"/>
-        <w:jc w:val="both"/>
         <w:rPr>
           <w:sz w:val="20"/>
         </w:rPr>
@@ -375,7 +364,6 @@
           <w:numId w:val="1"/>
         </w:numPr>
         <w:spacing w:after="0" w:line="240" w:lineRule="auto"/>
-        <w:jc w:val="both"/>
         <w:rPr>
           <w:sz w:val="20"/>
         </w:rPr>
@@ -402,7 +390,6 @@
           <w:numId w:val="1"/>
         </w:numPr>
         <w:spacing w:after="0" w:line="240" w:lineRule="auto"/>
-        <w:jc w:val="both"/>
         <w:rPr>
           <w:sz w:val="20"/>
         </w:rPr>
@@ -438,7 +425,6 @@
           <w:numId w:val="1"/>
         </w:numPr>
         <w:spacing w:after="0" w:line="240" w:lineRule="auto"/>
-        <w:jc w:val="both"/>
         <w:rPr>
           <w:sz w:val="20"/>
         </w:rPr>
@@ -480,7 +466,6 @@
           <w:numId w:val="1"/>
         </w:numPr>
         <w:spacing w:after="0" w:line="240" w:lineRule="auto"/>
-        <w:jc w:val="both"/>
         <w:rPr>
           <w:sz w:val="20"/>
         </w:rPr>
@@ -526,7 +511,6 @@
           <w:numId w:val="1"/>
         </w:numPr>
         <w:spacing w:after="0" w:line="240" w:lineRule="auto"/>
-        <w:jc w:val="both"/>
         <w:rPr>
           <w:sz w:val="20"/>
         </w:rPr>
@@ -587,7 +571,6 @@
           <w:numId w:val="1"/>
         </w:numPr>
         <w:spacing w:after="0" w:line="240" w:lineRule="auto"/>
-        <w:jc w:val="both"/>
         <w:rPr>
           <w:sz w:val="20"/>
         </w:rPr>
@@ -642,7 +625,6 @@
           <w:numId w:val="1"/>
         </w:numPr>
         <w:spacing w:after="0" w:line="240" w:lineRule="auto"/>
-        <w:jc w:val="both"/>
         <w:rPr>
           <w:sz w:val="20"/>
         </w:rPr>
@@ -699,7 +681,6 @@
           <w:numId w:val="1"/>
         </w:numPr>
         <w:spacing w:after="0" w:line="240" w:lineRule="auto"/>
-        <w:jc w:val="both"/>
         <w:rPr>
           <w:b/>
           <w:sz w:val="20"/>
@@ -757,7 +738,6 @@
           <w:numId w:val="1"/>
         </w:numPr>
         <w:spacing w:after="0" w:line="240" w:lineRule="auto"/>
-        <w:jc w:val="both"/>
         <w:rPr>
           <w:sz w:val="20"/>
         </w:rPr>
@@ -792,7 +772,6 @@
           <w:numId w:val="1"/>
         </w:numPr>
         <w:spacing w:after="0" w:line="240" w:lineRule="auto"/>
-        <w:jc w:val="both"/>
         <w:rPr>
           <w:sz w:val="20"/>
         </w:rPr>
@@ -819,7 +798,6 @@
           <w:numId w:val="1"/>
         </w:numPr>
         <w:spacing w:after="0" w:line="240" w:lineRule="auto"/>
-        <w:jc w:val="both"/>
         <w:rPr>
           <w:sz w:val="20"/>
         </w:rPr>
@@ -846,7 +824,6 @@
           <w:numId w:val="1"/>
         </w:numPr>
         <w:spacing w:after="0" w:line="240" w:lineRule="auto"/>
-        <w:jc w:val="both"/>
         <w:rPr>
           <w:sz w:val="20"/>
         </w:rPr>
@@ -873,7 +850,6 @@
           <w:numId w:val="1"/>
         </w:numPr>
         <w:spacing w:after="0" w:line="240" w:lineRule="auto"/>
-        <w:jc w:val="both"/>
         <w:rPr>
           <w:sz w:val="20"/>
         </w:rPr>
@@ -921,15 +897,15 @@
           <w:numId w:val="1"/>
         </w:numPr>
         <w:spacing w:after="0" w:line="240" w:lineRule="auto"/>
-        <w:jc w:val="both"/>
-        <w:rPr>
-          <w:sz w:val="20"/>
-        </w:rPr>
-      </w:pPr>
-      <w:r>
-        <w:rPr>
-          <w:sz w:val="20"/>
-        </w:rPr>
+        <w:rPr>
+          <w:sz w:val="20"/>
+        </w:rPr>
+      </w:pPr>
+      <w:r>
+        <w:rPr>
+          <w:sz w:val="20"/>
+        </w:rPr>
+        <w:lastRenderedPageBreak/>
         <w:t xml:space="preserve">In either case, add a link back to </w:t>
       </w:r>
       <w:r>
@@ -948,7 +924,6 @@
           <w:numId w:val="1"/>
         </w:numPr>
         <w:spacing w:after="0" w:line="240" w:lineRule="auto"/>
-        <w:jc w:val="both"/>
         <w:rPr>
           <w:sz w:val="20"/>
         </w:rPr>
@@ -990,16 +965,21 @@
           <w:numId w:val="1"/>
         </w:numPr>
         <w:spacing w:after="0" w:line="240" w:lineRule="auto"/>
-        <w:jc w:val="both"/>
-        <w:rPr>
-          <w:sz w:val="20"/>
-        </w:rPr>
-      </w:pPr>
-      <w:r>
-        <w:rPr>
-          <w:sz w:val="20"/>
-        </w:rPr>
-        <w:t>Text Field: Order Number</w:t>
+        <w:rPr>
+          <w:sz w:val="20"/>
+        </w:rPr>
+      </w:pPr>
+      <w:r>
+        <w:rPr>
+          <w:sz w:val="20"/>
+        </w:rPr>
+        <w:t xml:space="preserve">Text Field: </w:t>
+      </w:r>
+      <w:r>
+        <w:rPr>
+          <w:sz w:val="20"/>
+        </w:rPr>
+        <w:t>Order Number</w:t>
       </w:r>
     </w:p>
     <w:p>
@@ -1010,16 +990,21 @@
           <w:numId w:val="1"/>
         </w:numPr>
         <w:spacing w:after="0" w:line="240" w:lineRule="auto"/>
-        <w:jc w:val="both"/>
-        <w:rPr>
-          <w:sz w:val="20"/>
-        </w:rPr>
-      </w:pPr>
-      <w:r>
-        <w:rPr>
-          <w:sz w:val="20"/>
-        </w:rPr>
-        <w:t>Text Field: Item Name</w:t>
+        <w:rPr>
+          <w:sz w:val="20"/>
+        </w:rPr>
+      </w:pPr>
+      <w:r>
+        <w:rPr>
+          <w:sz w:val="20"/>
+        </w:rPr>
+        <w:t>Text Field</w:t>
+      </w:r>
+      <w:r>
+        <w:rPr>
+          <w:sz w:val="20"/>
+        </w:rPr>
+        <w:t>: Item Name</w:t>
       </w:r>
     </w:p>
     <w:p>
@@ -1030,7 +1015,6 @@
           <w:numId w:val="1"/>
         </w:numPr>
         <w:spacing w:after="0" w:line="240" w:lineRule="auto"/>
-        <w:jc w:val="both"/>
         <w:rPr>
           <w:sz w:val="20"/>
         </w:rPr>
@@ -1050,7 +1034,6 @@
           <w:numId w:val="1"/>
         </w:numPr>
         <w:spacing w:after="0" w:line="240" w:lineRule="auto"/>
-        <w:jc w:val="both"/>
         <w:rPr>
           <w:sz w:val="20"/>
         </w:rPr>
@@ -1070,7 +1053,6 @@
           <w:numId w:val="1"/>
         </w:numPr>
         <w:spacing w:after="0" w:line="240" w:lineRule="auto"/>
-        <w:jc w:val="both"/>
         <w:rPr>
           <w:sz w:val="20"/>
         </w:rPr>
@@ -1088,6 +1070,35 @@
         </w:rPr>
         <w:t>/</w:t>
       </w:r>
+      <w:proofErr w:type="spellStart"/>
+      <w:r>
+        <w:rPr>
+          <w:b/>
+          <w:sz w:val="20"/>
+        </w:rPr>
+        <w:t>neworder</w:t>
+      </w:r>
+      <w:proofErr w:type="spellEnd"/>
+    </w:p>
+    <w:p>
+      <w:pPr>
+        <w:pStyle w:val="ListParagraph"/>
+        <w:numPr>
+          <w:ilvl w:val="0"/>
+          <w:numId w:val="1"/>
+        </w:numPr>
+        <w:spacing w:after="0" w:line="240" w:lineRule="auto"/>
+        <w:rPr>
+          <w:sz w:val="20"/>
+        </w:rPr>
+      </w:pPr>
+      <w:r>
+        <w:rPr>
+          <w:sz w:val="20"/>
+        </w:rPr>
+        <w:t>POST /</w:t>
+      </w:r>
+      <w:proofErr w:type="spellStart"/>
       <w:r>
         <w:rPr>
           <w:b/>
@@ -1095,6 +1106,676 @@
         </w:rPr>
         <w:t>additem</w:t>
       </w:r>
+      <w:proofErr w:type="spellEnd"/>
+      <w:r>
+        <w:rPr>
+          <w:sz w:val="20"/>
+        </w:rPr>
+        <w:t xml:space="preserve"> returns </w:t>
+      </w:r>
+      <w:r>
+        <w:rPr>
+          <w:sz w:val="20"/>
+        </w:rPr>
+        <w:t>an EJS template. What that template shows depends on the data validation:</w:t>
+      </w:r>
+    </w:p>
+    <w:p>
+      <w:pPr>
+        <w:pStyle w:val="ListParagraph"/>
+        <w:numPr>
+          <w:ilvl w:val="1"/>
+          <w:numId w:val="1"/>
+        </w:numPr>
+        <w:spacing w:after="0" w:line="240" w:lineRule="auto"/>
+        <w:rPr>
+          <w:sz w:val="20"/>
+        </w:rPr>
+      </w:pPr>
+      <w:r>
+        <w:rPr>
+          <w:sz w:val="20"/>
+        </w:rPr>
+        <w:t xml:space="preserve">If the </w:t>
+      </w:r>
+      <w:r>
+        <w:rPr>
+          <w:sz w:val="20"/>
+        </w:rPr>
+        <w:t xml:space="preserve">any of the text fields </w:t>
+      </w:r>
+      <w:r>
+        <w:rPr>
+          <w:sz w:val="20"/>
+        </w:rPr>
+        <w:t>were blank, return a message to the user telling them they left one of the fields blank</w:t>
+      </w:r>
+    </w:p>
+    <w:p>
+      <w:pPr>
+        <w:pStyle w:val="ListParagraph"/>
+        <w:numPr>
+          <w:ilvl w:val="1"/>
+          <w:numId w:val="1"/>
+        </w:numPr>
+        <w:spacing w:after="0" w:line="240" w:lineRule="auto"/>
+        <w:rPr>
+          <w:sz w:val="20"/>
+        </w:rPr>
+      </w:pPr>
+      <w:r>
+        <w:rPr>
+          <w:sz w:val="20"/>
+        </w:rPr>
+        <w:t xml:space="preserve">If the order number is </w:t>
+      </w:r>
+      <w:r>
+        <w:rPr>
+          <w:sz w:val="20"/>
+        </w:rPr>
+        <w:t xml:space="preserve">between 0 and </w:t>
+      </w:r>
+      <w:r>
+        <w:rPr>
+          <w:sz w:val="20"/>
+        </w:rPr>
+        <w:t xml:space="preserve">the </w:t>
+      </w:r>
+      <w:r>
+        <w:rPr>
+          <w:b/>
+          <w:sz w:val="20"/>
+        </w:rPr>
+        <w:t>data</w:t>
+      </w:r>
+      <w:r>
+        <w:rPr>
+          <w:sz w:val="20"/>
+        </w:rPr>
+        <w:t xml:space="preserve"> object’s </w:t>
+      </w:r>
+      <w:r>
+        <w:rPr>
+          <w:b/>
+          <w:sz w:val="20"/>
+        </w:rPr>
+        <w:t>orders</w:t>
+      </w:r>
+      <w:r>
+        <w:rPr>
+          <w:sz w:val="20"/>
+        </w:rPr>
+        <w:t xml:space="preserve"> length minus 1, return a message to the user telling them that order does not exist</w:t>
+      </w:r>
+    </w:p>
+    <w:p>
+      <w:pPr>
+        <w:pStyle w:val="ListParagraph"/>
+        <w:numPr>
+          <w:ilvl w:val="1"/>
+          <w:numId w:val="1"/>
+        </w:numPr>
+        <w:spacing w:after="0" w:line="240" w:lineRule="auto"/>
+        <w:rPr>
+          <w:sz w:val="20"/>
+        </w:rPr>
+      </w:pPr>
+      <w:r>
+        <w:rPr>
+          <w:sz w:val="20"/>
+        </w:rPr>
+        <w:t xml:space="preserve">Otherwise, create a new object with the following properties, and push it into the </w:t>
+      </w:r>
+      <w:r>
+        <w:rPr>
+          <w:b/>
+          <w:sz w:val="20"/>
+        </w:rPr>
+        <w:t>items</w:t>
+      </w:r>
+      <w:r>
+        <w:rPr>
+          <w:sz w:val="20"/>
+        </w:rPr>
+        <w:t xml:space="preserve"> array of the </w:t>
+      </w:r>
+      <w:r>
+        <w:rPr>
+          <w:b/>
+          <w:sz w:val="20"/>
+        </w:rPr>
+        <w:t>orders</w:t>
+      </w:r>
+      <w:r>
+        <w:rPr>
+          <w:sz w:val="20"/>
+        </w:rPr>
+        <w:t xml:space="preserve"> element whose index is the</w:t>
+      </w:r>
+      <w:r>
+        <w:rPr>
+          <w:b/>
+          <w:sz w:val="20"/>
+        </w:rPr>
+        <w:t xml:space="preserve"> </w:t>
+      </w:r>
+      <w:r>
+        <w:rPr>
+          <w:sz w:val="20"/>
+        </w:rPr>
+        <w:t xml:space="preserve">provided </w:t>
+      </w:r>
+      <w:r>
+        <w:rPr>
+          <w:b/>
+          <w:sz w:val="20"/>
+        </w:rPr>
+        <w:t>Order Number</w:t>
+      </w:r>
+      <w:r>
+        <w:rPr>
+          <w:sz w:val="20"/>
+        </w:rPr>
+        <w:t xml:space="preserve"> in the </w:t>
+      </w:r>
+      <w:r>
+        <w:rPr>
+          <w:b/>
+          <w:sz w:val="20"/>
+        </w:rPr>
+        <w:t>data</w:t>
+      </w:r>
+      <w:r>
+        <w:rPr>
+          <w:sz w:val="20"/>
+        </w:rPr>
+        <w:t xml:space="preserve"> object.</w:t>
+      </w:r>
+    </w:p>
+    <w:p>
+      <w:pPr>
+        <w:pStyle w:val="ListParagraph"/>
+        <w:numPr>
+          <w:ilvl w:val="2"/>
+          <w:numId w:val="1"/>
+        </w:numPr>
+        <w:spacing w:after="0" w:line="240" w:lineRule="auto"/>
+        <w:rPr>
+          <w:sz w:val="20"/>
+        </w:rPr>
+      </w:pPr>
+      <w:proofErr w:type="spellStart"/>
+      <w:r>
+        <w:rPr>
+          <w:b/>
+          <w:sz w:val="20"/>
+        </w:rPr>
+        <w:t>itemname</w:t>
+      </w:r>
+      <w:proofErr w:type="spellEnd"/>
+      <w:r>
+        <w:rPr>
+          <w:sz w:val="20"/>
+        </w:rPr>
+        <w:t xml:space="preserve"> is </w:t>
+      </w:r>
+      <w:r>
+        <w:rPr>
+          <w:sz w:val="20"/>
+        </w:rPr>
+        <w:t xml:space="preserve">the value of </w:t>
+      </w:r>
+      <w:r>
+        <w:rPr>
+          <w:b/>
+          <w:sz w:val="20"/>
+        </w:rPr>
+        <w:t>Item Name</w:t>
+      </w:r>
+    </w:p>
+    <w:p>
+      <w:pPr>
+        <w:pStyle w:val="ListParagraph"/>
+        <w:numPr>
+          <w:ilvl w:val="2"/>
+          <w:numId w:val="1"/>
+        </w:numPr>
+        <w:spacing w:after="0" w:line="240" w:lineRule="auto"/>
+        <w:rPr>
+          <w:sz w:val="20"/>
+        </w:rPr>
+      </w:pPr>
+      <w:r>
+        <w:rPr>
+          <w:b/>
+          <w:sz w:val="20"/>
+        </w:rPr>
+        <w:t>quantity</w:t>
+      </w:r>
+      <w:r>
+        <w:rPr>
+          <w:sz w:val="20"/>
+        </w:rPr>
+        <w:t xml:space="preserve"> is the provided </w:t>
+      </w:r>
+      <w:r>
+        <w:rPr>
+          <w:b/>
+          <w:sz w:val="20"/>
+        </w:rPr>
+        <w:t>Quantity</w:t>
+      </w:r>
+    </w:p>
+    <w:p>
+      <w:pPr>
+        <w:pStyle w:val="ListParagraph"/>
+        <w:numPr>
+          <w:ilvl w:val="2"/>
+          <w:numId w:val="1"/>
+        </w:numPr>
+        <w:spacing w:after="0" w:line="240" w:lineRule="auto"/>
+        <w:rPr>
+          <w:sz w:val="20"/>
+        </w:rPr>
+      </w:pPr>
+      <w:r>
+        <w:rPr>
+          <w:b/>
+          <w:sz w:val="20"/>
+        </w:rPr>
+        <w:t>price</w:t>
+      </w:r>
+      <w:r>
+        <w:rPr>
+          <w:sz w:val="20"/>
+        </w:rPr>
+        <w:t xml:space="preserve"> is the provided </w:t>
+      </w:r>
+      <w:r>
+        <w:rPr>
+          <w:b/>
+          <w:sz w:val="20"/>
+        </w:rPr>
+        <w:t>Price</w:t>
+      </w:r>
+      <w:r>
+        <w:rPr>
+          <w:sz w:val="20"/>
+        </w:rPr>
+        <w:t xml:space="preserve"> rounded to the nearest penny</w:t>
+      </w:r>
+    </w:p>
+    <w:p>
+      <w:pPr>
+        <w:pStyle w:val="ListParagraph"/>
+        <w:numPr>
+          <w:ilvl w:val="1"/>
+          <w:numId w:val="1"/>
+        </w:numPr>
+        <w:spacing w:after="0" w:line="240" w:lineRule="auto"/>
+        <w:rPr>
+          <w:sz w:val="20"/>
+        </w:rPr>
+      </w:pPr>
+      <w:r>
+        <w:rPr>
+          <w:sz w:val="20"/>
+        </w:rPr>
+        <w:t>If the order number was provided:</w:t>
+      </w:r>
+    </w:p>
+    <w:p>
+      <w:pPr>
+        <w:pStyle w:val="ListParagraph"/>
+        <w:numPr>
+          <w:ilvl w:val="2"/>
+          <w:numId w:val="1"/>
+        </w:numPr>
+        <w:spacing w:after="0" w:line="240" w:lineRule="auto"/>
+        <w:rPr>
+          <w:sz w:val="20"/>
+        </w:rPr>
+      </w:pPr>
+      <w:r>
+        <w:rPr>
+          <w:sz w:val="20"/>
+        </w:rPr>
+        <w:t xml:space="preserve">Reset the </w:t>
+      </w:r>
+      <w:r>
+        <w:rPr>
+          <w:b/>
+          <w:sz w:val="20"/>
+        </w:rPr>
+        <w:t>subtotal</w:t>
+      </w:r>
+      <w:r>
+        <w:rPr>
+          <w:sz w:val="20"/>
+        </w:rPr>
+        <w:t xml:space="preserve">, </w:t>
+      </w:r>
+      <w:r>
+        <w:rPr>
+          <w:b/>
+          <w:sz w:val="20"/>
+        </w:rPr>
+        <w:t>tax</w:t>
+      </w:r>
+      <w:r>
+        <w:rPr>
+          <w:sz w:val="20"/>
+        </w:rPr>
+        <w:t xml:space="preserve">, and </w:t>
+      </w:r>
+      <w:r>
+        <w:rPr>
+          <w:b/>
+          <w:sz w:val="20"/>
+        </w:rPr>
+        <w:t>total</w:t>
+      </w:r>
+      <w:r>
+        <w:rPr>
+          <w:sz w:val="20"/>
+        </w:rPr>
+        <w:t xml:space="preserve"> to 0</w:t>
+      </w:r>
+    </w:p>
+    <w:p>
+      <w:pPr>
+        <w:pStyle w:val="ListParagraph"/>
+        <w:numPr>
+          <w:ilvl w:val="2"/>
+          <w:numId w:val="1"/>
+        </w:numPr>
+        <w:spacing w:after="0" w:line="240" w:lineRule="auto"/>
+        <w:rPr>
+          <w:sz w:val="20"/>
+        </w:rPr>
+      </w:pPr>
+      <w:r>
+        <w:rPr>
+          <w:sz w:val="20"/>
+        </w:rPr>
+        <w:t xml:space="preserve">For each item in the </w:t>
+      </w:r>
+      <w:r>
+        <w:rPr>
+          <w:b/>
+          <w:sz w:val="20"/>
+        </w:rPr>
+        <w:t>items</w:t>
+      </w:r>
+      <w:r>
+        <w:rPr>
+          <w:sz w:val="20"/>
+        </w:rPr>
+        <w:t xml:space="preserve"> array for the provided order number:</w:t>
+      </w:r>
+    </w:p>
+    <w:p>
+      <w:pPr>
+        <w:pStyle w:val="ListParagraph"/>
+        <w:numPr>
+          <w:ilvl w:val="3"/>
+          <w:numId w:val="1"/>
+        </w:numPr>
+        <w:spacing w:after="0" w:line="240" w:lineRule="auto"/>
+        <w:rPr>
+          <w:sz w:val="20"/>
+        </w:rPr>
+      </w:pPr>
+      <w:r>
+        <w:rPr>
+          <w:sz w:val="20"/>
+        </w:rPr>
+        <w:t xml:space="preserve">Multiply </w:t>
+      </w:r>
+      <w:r>
+        <w:rPr>
+          <w:sz w:val="20"/>
+        </w:rPr>
+        <w:t xml:space="preserve">the </w:t>
+      </w:r>
+      <w:r>
+        <w:rPr>
+          <w:b/>
+          <w:sz w:val="20"/>
+        </w:rPr>
+        <w:t>price</w:t>
+      </w:r>
+      <w:r>
+        <w:rPr>
+          <w:sz w:val="20"/>
+        </w:rPr>
+        <w:t xml:space="preserve"> by the </w:t>
+      </w:r>
+      <w:r>
+        <w:rPr>
+          <w:b/>
+          <w:sz w:val="20"/>
+        </w:rPr>
+        <w:t>quantity</w:t>
+      </w:r>
+      <w:r>
+        <w:rPr>
+          <w:sz w:val="20"/>
+        </w:rPr>
+        <w:t xml:space="preserve"> and add to </w:t>
+      </w:r>
+      <w:r>
+        <w:rPr>
+          <w:b/>
+          <w:sz w:val="20"/>
+        </w:rPr>
+        <w:t>subtotal</w:t>
+      </w:r>
+    </w:p>
+    <w:p>
+      <w:pPr>
+        <w:pStyle w:val="ListParagraph"/>
+        <w:numPr>
+          <w:ilvl w:val="2"/>
+          <w:numId w:val="1"/>
+        </w:numPr>
+        <w:spacing w:after="0" w:line="240" w:lineRule="auto"/>
+        <w:rPr>
+          <w:sz w:val="20"/>
+        </w:rPr>
+      </w:pPr>
+      <w:r>
+        <w:rPr>
+          <w:sz w:val="20"/>
+        </w:rPr>
+        <w:t xml:space="preserve">Multiply the </w:t>
+      </w:r>
+      <w:r>
+        <w:rPr>
+          <w:b/>
+          <w:sz w:val="20"/>
+        </w:rPr>
+        <w:t>subtotal</w:t>
+      </w:r>
+      <w:r>
+        <w:rPr>
+          <w:sz w:val="20"/>
+        </w:rPr>
+        <w:t xml:space="preserve"> by 0.06 (6% sales tax) and save it to the </w:t>
+      </w:r>
+      <w:r>
+        <w:rPr>
+          <w:b/>
+          <w:sz w:val="20"/>
+        </w:rPr>
+        <w:t>tax</w:t>
+      </w:r>
+    </w:p>
+    <w:p>
+      <w:pPr>
+        <w:pStyle w:val="ListParagraph"/>
+        <w:numPr>
+          <w:ilvl w:val="2"/>
+          <w:numId w:val="1"/>
+        </w:numPr>
+        <w:spacing w:after="0" w:line="240" w:lineRule="auto"/>
+        <w:rPr>
+          <w:sz w:val="20"/>
+        </w:rPr>
+      </w:pPr>
+      <w:r>
+        <w:rPr>
+          <w:sz w:val="20"/>
+        </w:rPr>
+        <w:t xml:space="preserve">Add </w:t>
+      </w:r>
+      <w:r>
+        <w:rPr>
+          <w:b/>
+          <w:sz w:val="20"/>
+        </w:rPr>
+        <w:t>tax</w:t>
+      </w:r>
+      <w:r>
+        <w:rPr>
+          <w:sz w:val="20"/>
+        </w:rPr>
+        <w:t xml:space="preserve"> to the </w:t>
+      </w:r>
+      <w:r>
+        <w:rPr>
+          <w:b/>
+          <w:sz w:val="20"/>
+        </w:rPr>
+        <w:t>subtotal</w:t>
+      </w:r>
+      <w:r>
+        <w:rPr>
+          <w:sz w:val="20"/>
+        </w:rPr>
+        <w:t xml:space="preserve"> and save it to the </w:t>
+      </w:r>
+      <w:r>
+        <w:rPr>
+          <w:b/>
+          <w:sz w:val="20"/>
+        </w:rPr>
+        <w:t>total</w:t>
+      </w:r>
+    </w:p>
+    <w:p>
+      <w:pPr>
+        <w:pStyle w:val="ListParagraph"/>
+        <w:numPr>
+          <w:ilvl w:val="1"/>
+          <w:numId w:val="1"/>
+        </w:numPr>
+        <w:spacing w:after="0" w:line="240" w:lineRule="auto"/>
+        <w:rPr>
+          <w:sz w:val="20"/>
+        </w:rPr>
+      </w:pPr>
+      <w:r>
+        <w:rPr>
+          <w:sz w:val="20"/>
+        </w:rPr>
+        <w:t xml:space="preserve">Convert the </w:t>
+      </w:r>
+      <w:r>
+        <w:rPr>
+          <w:b/>
+          <w:sz w:val="20"/>
+        </w:rPr>
+        <w:t>data</w:t>
+      </w:r>
+      <w:r>
+        <w:rPr>
+          <w:sz w:val="20"/>
+        </w:rPr>
+        <w:t xml:space="preserve"> object to a JSON string, and save it to the </w:t>
+      </w:r>
+      <w:proofErr w:type="spellStart"/>
+      <w:r>
+        <w:rPr>
+          <w:b/>
+          <w:sz w:val="20"/>
+        </w:rPr>
+        <w:t>data.json</w:t>
+      </w:r>
+      <w:proofErr w:type="spellEnd"/>
+      <w:r>
+        <w:rPr>
+          <w:sz w:val="20"/>
+        </w:rPr>
+        <w:t xml:space="preserve"> file</w:t>
+      </w:r>
+    </w:p>
+    <w:p>
+      <w:pPr>
+        <w:pStyle w:val="ListParagraph"/>
+        <w:numPr>
+          <w:ilvl w:val="1"/>
+          <w:numId w:val="1"/>
+        </w:numPr>
+        <w:spacing w:after="0" w:line="240" w:lineRule="auto"/>
+        <w:rPr>
+          <w:sz w:val="20"/>
+        </w:rPr>
+      </w:pPr>
+      <w:r>
+        <w:rPr>
+          <w:sz w:val="20"/>
+        </w:rPr>
+        <w:t>If all form data was valid, return a message to the user saying the item was added successfully</w:t>
+      </w:r>
+    </w:p>
+    <w:p>
+      <w:pPr>
+        <w:pStyle w:val="ListParagraph"/>
+        <w:numPr>
+          <w:ilvl w:val="1"/>
+          <w:numId w:val="1"/>
+        </w:numPr>
+        <w:spacing w:after="0" w:line="240" w:lineRule="auto"/>
+        <w:rPr>
+          <w:sz w:val="20"/>
+        </w:rPr>
+      </w:pPr>
+      <w:r>
+        <w:rPr>
+          <w:sz w:val="20"/>
+        </w:rPr>
+        <w:t xml:space="preserve">In either case, add a link back to </w:t>
+      </w:r>
+      <w:r>
+        <w:rPr>
+          <w:b/>
+          <w:sz w:val="20"/>
+        </w:rPr>
+        <w:t>/</w:t>
+      </w:r>
+      <w:r>
+        <w:rPr>
+          <w:sz w:val="20"/>
+        </w:rPr>
+        <w:t xml:space="preserve"> and </w:t>
+      </w:r>
+      <w:r>
+        <w:rPr>
+          <w:b/>
+          <w:sz w:val="20"/>
+        </w:rPr>
+        <w:t>/</w:t>
+      </w:r>
+      <w:proofErr w:type="spellStart"/>
+      <w:r>
+        <w:rPr>
+          <w:b/>
+          <w:sz w:val="20"/>
+        </w:rPr>
+        <w:t>additem</w:t>
+      </w:r>
+      <w:proofErr w:type="spellEnd"/>
     </w:p>
     <w:p>
       <w:pPr>
@@ -1104,16 +1785,80 @@
           <w:numId w:val="1"/>
         </w:numPr>
         <w:spacing w:after="0" w:line="240" w:lineRule="auto"/>
-        <w:jc w:val="both"/>
-        <w:rPr>
-          <w:sz w:val="20"/>
-        </w:rPr>
-      </w:pPr>
-      <w:r>
-        <w:rPr>
-          <w:sz w:val="20"/>
-        </w:rPr>
-        <w:t>POST /</w:t>
+        <w:rPr>
+          <w:sz w:val="20"/>
+        </w:rPr>
+      </w:pPr>
+      <w:r>
+        <w:rPr>
+          <w:sz w:val="20"/>
+        </w:rPr>
+        <w:lastRenderedPageBreak/>
+        <w:t xml:space="preserve">GET </w:t>
+      </w:r>
+      <w:r>
+        <w:rPr>
+          <w:b/>
+          <w:sz w:val="20"/>
+        </w:rPr>
+        <w:t>/view</w:t>
+      </w:r>
+      <w:r>
+        <w:rPr>
+          <w:sz w:val="20"/>
+        </w:rPr>
+        <w:t xml:space="preserve"> returns and EJS template whose contents depends on the following:</w:t>
+      </w:r>
+    </w:p>
+    <w:p>
+      <w:pPr>
+        <w:pStyle w:val="ListParagraph"/>
+        <w:numPr>
+          <w:ilvl w:val="1"/>
+          <w:numId w:val="1"/>
+        </w:numPr>
+        <w:spacing w:after="0" w:line="240" w:lineRule="auto"/>
+        <w:rPr>
+          <w:sz w:val="20"/>
+        </w:rPr>
+      </w:pPr>
+      <w:r>
+        <w:rPr>
+          <w:sz w:val="20"/>
+        </w:rPr>
+        <w:t>If there is no query parameter provided, return a</w:t>
+      </w:r>
+      <w:r>
+        <w:rPr>
+          <w:sz w:val="20"/>
+        </w:rPr>
+        <w:t xml:space="preserve">n ‘Unordered List” of all items in the </w:t>
+      </w:r>
+      <w:r>
+        <w:rPr>
+          <w:b/>
+          <w:sz w:val="20"/>
+        </w:rPr>
+        <w:t>data</w:t>
+      </w:r>
+      <w:r>
+        <w:rPr>
+          <w:sz w:val="20"/>
+        </w:rPr>
+        <w:t xml:space="preserve"> object’s </w:t>
+      </w:r>
+      <w:r>
+        <w:rPr>
+          <w:b/>
+          <w:sz w:val="20"/>
+        </w:rPr>
+        <w:t>orders</w:t>
+      </w:r>
+      <w:r>
+        <w:rPr>
+          <w:sz w:val="20"/>
+        </w:rPr>
+        <w:t xml:space="preserve"> property with the properties </w:t>
       </w:r>
       <w:proofErr w:type="spellStart"/>
       <w:r>
@@ -1121,14 +1866,56 @@
           <w:b/>
           <w:sz w:val="20"/>
         </w:rPr>
-        <w:t>additem</w:t>
+        <w:t>ordernumber</w:t>
       </w:r>
       <w:proofErr w:type="spellEnd"/>
       <w:r>
         <w:rPr>
           <w:sz w:val="20"/>
         </w:rPr>
-        <w:t xml:space="preserve"> returns an EJS template. What that template shows depends on the data validation:</w:t>
+        <w:t xml:space="preserve"> and </w:t>
+      </w:r>
+      <w:proofErr w:type="spellStart"/>
+      <w:r>
+        <w:rPr>
+          <w:b/>
+          <w:sz w:val="20"/>
+        </w:rPr>
+        <w:t>customername</w:t>
+      </w:r>
+      <w:proofErr w:type="spellEnd"/>
+    </w:p>
+    <w:p>
+      <w:pPr>
+        <w:pStyle w:val="ListParagraph"/>
+        <w:numPr>
+          <w:ilvl w:val="2"/>
+          <w:numId w:val="1"/>
+        </w:numPr>
+        <w:spacing w:after="0" w:line="240" w:lineRule="auto"/>
+        <w:rPr>
+          <w:sz w:val="20"/>
+        </w:rPr>
+      </w:pPr>
+      <w:r>
+        <w:rPr>
+          <w:sz w:val="20"/>
+        </w:rPr>
+        <w:t xml:space="preserve">Using EJS, </w:t>
+      </w:r>
+      <w:proofErr w:type="spellStart"/>
+      <w:r>
+        <w:rPr>
+          <w:sz w:val="20"/>
+        </w:rPr>
+        <w:t>ifthe</w:t>
+      </w:r>
+      <w:proofErr w:type="spellEnd"/>
+      <w:r>
+        <w:rPr>
+          <w:sz w:val="20"/>
+        </w:rPr>
+        <w:t xml:space="preserve"> array is empty, show “No Orders Yet”</w:t>
       </w:r>
     </w:p>
     <w:p>
@@ -1139,16 +1926,345 @@
           <w:numId w:val="1"/>
         </w:numPr>
         <w:spacing w:after="0" w:line="240" w:lineRule="auto"/>
-        <w:jc w:val="both"/>
-        <w:rPr>
-          <w:sz w:val="20"/>
-        </w:rPr>
-      </w:pPr>
-      <w:r>
-        <w:rPr>
-          <w:sz w:val="20"/>
-        </w:rPr>
-        <w:t>If the any of the text fields were blank, return a message to the user telling them they left one of the fields blank</w:t>
+        <w:rPr>
+          <w:sz w:val="20"/>
+        </w:rPr>
+      </w:pPr>
+      <w:r>
+        <w:rPr>
+          <w:sz w:val="20"/>
+        </w:rPr>
+        <w:t xml:space="preserve">If the was a query parameter called </w:t>
+      </w:r>
+      <w:r>
+        <w:rPr>
+          <w:b/>
+          <w:sz w:val="20"/>
+        </w:rPr>
+        <w:t>order:</w:t>
+      </w:r>
+    </w:p>
+    <w:p>
+      <w:pPr>
+        <w:pStyle w:val="ListParagraph"/>
+        <w:numPr>
+          <w:ilvl w:val="2"/>
+          <w:numId w:val="1"/>
+        </w:numPr>
+        <w:spacing w:after="0" w:line="240" w:lineRule="auto"/>
+        <w:rPr>
+          <w:sz w:val="20"/>
+        </w:rPr>
+      </w:pPr>
+      <w:r>
+        <w:rPr>
+          <w:sz w:val="20"/>
+        </w:rPr>
+        <w:t xml:space="preserve">If the </w:t>
+      </w:r>
+      <w:r>
+        <w:rPr>
+          <w:b/>
+          <w:sz w:val="20"/>
+        </w:rPr>
+        <w:t>order</w:t>
+      </w:r>
+      <w:r>
+        <w:rPr>
+          <w:sz w:val="20"/>
+        </w:rPr>
+        <w:t xml:space="preserve"> query parameter </w:t>
+      </w:r>
+      <w:r>
+        <w:rPr>
+          <w:sz w:val="20"/>
+        </w:rPr>
+        <w:t xml:space="preserve">is </w:t>
+      </w:r>
+      <w:r>
+        <w:rPr>
+          <w:sz w:val="20"/>
+        </w:rPr>
+        <w:t xml:space="preserve">between 0 and </w:t>
+      </w:r>
+      <w:r>
+        <w:rPr>
+          <w:sz w:val="20"/>
+        </w:rPr>
+        <w:t xml:space="preserve">the </w:t>
+      </w:r>
+      <w:r>
+        <w:rPr>
+          <w:b/>
+          <w:sz w:val="20"/>
+        </w:rPr>
+        <w:t>data</w:t>
+      </w:r>
+      <w:r>
+        <w:rPr>
+          <w:sz w:val="20"/>
+        </w:rPr>
+        <w:t xml:space="preserve"> object’s </w:t>
+      </w:r>
+      <w:r>
+        <w:rPr>
+          <w:b/>
+          <w:sz w:val="20"/>
+        </w:rPr>
+        <w:t>orders</w:t>
+      </w:r>
+      <w:r>
+        <w:rPr>
+          <w:sz w:val="20"/>
+        </w:rPr>
+        <w:t xml:space="preserve"> length minus 1</w:t>
+      </w:r>
+      <w:r>
+        <w:rPr>
+          <w:sz w:val="20"/>
+        </w:rPr>
+        <w:t>:</w:t>
+      </w:r>
+    </w:p>
+    <w:p>
+      <w:pPr>
+        <w:pStyle w:val="ListParagraph"/>
+        <w:numPr>
+          <w:ilvl w:val="3"/>
+          <w:numId w:val="1"/>
+        </w:numPr>
+        <w:spacing w:after="0" w:line="240" w:lineRule="auto"/>
+        <w:rPr>
+          <w:sz w:val="20"/>
+        </w:rPr>
+      </w:pPr>
+      <w:r>
+        <w:rPr>
+          <w:sz w:val="20"/>
+        </w:rPr>
+        <w:t>Return a table showing all of the order’s information, including:</w:t>
+      </w:r>
+    </w:p>
+    <w:p>
+      <w:pPr>
+        <w:pStyle w:val="ListParagraph"/>
+        <w:numPr>
+          <w:ilvl w:val="4"/>
+          <w:numId w:val="1"/>
+        </w:numPr>
+        <w:spacing w:after="0" w:line="240" w:lineRule="auto"/>
+        <w:rPr>
+          <w:sz w:val="20"/>
+        </w:rPr>
+      </w:pPr>
+      <w:r>
+        <w:rPr>
+          <w:sz w:val="20"/>
+        </w:rPr>
+        <w:t>Order Number</w:t>
+      </w:r>
+    </w:p>
+    <w:p>
+      <w:pPr>
+        <w:pStyle w:val="ListParagraph"/>
+        <w:numPr>
+          <w:ilvl w:val="4"/>
+          <w:numId w:val="1"/>
+        </w:numPr>
+        <w:spacing w:after="0" w:line="240" w:lineRule="auto"/>
+        <w:rPr>
+          <w:sz w:val="20"/>
+        </w:rPr>
+      </w:pPr>
+      <w:r>
+        <w:rPr>
+          <w:sz w:val="20"/>
+        </w:rPr>
+        <w:t>Customer Name</w:t>
+      </w:r>
+    </w:p>
+    <w:p>
+      <w:pPr>
+        <w:pStyle w:val="ListParagraph"/>
+        <w:numPr>
+          <w:ilvl w:val="4"/>
+          <w:numId w:val="1"/>
+        </w:numPr>
+        <w:spacing w:after="0" w:line="240" w:lineRule="auto"/>
+        <w:rPr>
+          <w:sz w:val="20"/>
+        </w:rPr>
+      </w:pPr>
+      <w:r>
+        <w:rPr>
+          <w:sz w:val="20"/>
+        </w:rPr>
+        <w:t>Customer Address</w:t>
+      </w:r>
+    </w:p>
+    <w:p>
+      <w:pPr>
+        <w:pStyle w:val="ListParagraph"/>
+        <w:numPr>
+          <w:ilvl w:val="4"/>
+          <w:numId w:val="1"/>
+        </w:numPr>
+        <w:spacing w:after="0" w:line="240" w:lineRule="auto"/>
+        <w:rPr>
+          <w:sz w:val="20"/>
+        </w:rPr>
+      </w:pPr>
+      <w:r>
+        <w:rPr>
+          <w:sz w:val="20"/>
+        </w:rPr>
+        <w:t xml:space="preserve">Every item in the </w:t>
+      </w:r>
+      <w:r>
+        <w:rPr>
+          <w:b/>
+          <w:sz w:val="20"/>
+        </w:rPr>
+        <w:t>items</w:t>
+      </w:r>
+      <w:r>
+        <w:rPr>
+          <w:sz w:val="20"/>
+        </w:rPr>
+        <w:t xml:space="preserve"> array:</w:t>
+      </w:r>
+    </w:p>
+    <w:p>
+      <w:pPr>
+        <w:pStyle w:val="ListParagraph"/>
+        <w:numPr>
+          <w:ilvl w:val="5"/>
+          <w:numId w:val="1"/>
+        </w:numPr>
+        <w:spacing w:after="0" w:line="240" w:lineRule="auto"/>
+        <w:rPr>
+          <w:sz w:val="20"/>
+        </w:rPr>
+      </w:pPr>
+      <w:r>
+        <w:rPr>
+          <w:sz w:val="20"/>
+        </w:rPr>
+        <w:t>Name</w:t>
+      </w:r>
+    </w:p>
+    <w:p>
+      <w:pPr>
+        <w:pStyle w:val="ListParagraph"/>
+        <w:numPr>
+          <w:ilvl w:val="5"/>
+          <w:numId w:val="1"/>
+        </w:numPr>
+        <w:spacing w:after="0" w:line="240" w:lineRule="auto"/>
+        <w:rPr>
+          <w:sz w:val="20"/>
+        </w:rPr>
+      </w:pPr>
+      <w:r>
+        <w:rPr>
+          <w:sz w:val="20"/>
+        </w:rPr>
+        <w:t>Price</w:t>
+      </w:r>
+    </w:p>
+    <w:p>
+      <w:pPr>
+        <w:pStyle w:val="ListParagraph"/>
+        <w:numPr>
+          <w:ilvl w:val="5"/>
+          <w:numId w:val="1"/>
+        </w:numPr>
+        <w:spacing w:after="0" w:line="240" w:lineRule="auto"/>
+        <w:rPr>
+          <w:sz w:val="20"/>
+        </w:rPr>
+      </w:pPr>
+      <w:r>
+        <w:rPr>
+          <w:sz w:val="20"/>
+        </w:rPr>
+        <w:t>Quantity</w:t>
+      </w:r>
+    </w:p>
+    <w:p>
+      <w:pPr>
+        <w:pStyle w:val="ListParagraph"/>
+        <w:numPr>
+          <w:ilvl w:val="4"/>
+          <w:numId w:val="1"/>
+        </w:numPr>
+        <w:spacing w:after="0" w:line="240" w:lineRule="auto"/>
+        <w:rPr>
+          <w:sz w:val="20"/>
+        </w:rPr>
+      </w:pPr>
+      <w:r>
+        <w:rPr>
+          <w:sz w:val="20"/>
+        </w:rPr>
+        <w:t>Subtotal</w:t>
+      </w:r>
+    </w:p>
+    <w:p>
+      <w:pPr>
+        <w:pStyle w:val="ListParagraph"/>
+        <w:numPr>
+          <w:ilvl w:val="4"/>
+          <w:numId w:val="1"/>
+        </w:numPr>
+        <w:spacing w:after="0" w:line="240" w:lineRule="auto"/>
+        <w:rPr>
+          <w:sz w:val="20"/>
+        </w:rPr>
+      </w:pPr>
+      <w:r>
+        <w:rPr>
+          <w:sz w:val="20"/>
+        </w:rPr>
+        <w:t>Tax</w:t>
+      </w:r>
+    </w:p>
+    <w:p>
+      <w:pPr>
+        <w:pStyle w:val="ListParagraph"/>
+        <w:numPr>
+          <w:ilvl w:val="4"/>
+          <w:numId w:val="1"/>
+        </w:numPr>
+        <w:spacing w:after="0" w:line="240" w:lineRule="auto"/>
+        <w:rPr>
+          <w:sz w:val="20"/>
+        </w:rPr>
+      </w:pPr>
+      <w:r>
+        <w:rPr>
+          <w:sz w:val="20"/>
+        </w:rPr>
+        <w:t>Total</w:t>
+      </w:r>
+    </w:p>
+    <w:p>
+      <w:pPr>
+        <w:pStyle w:val="ListParagraph"/>
+        <w:numPr>
+          <w:ilvl w:val="2"/>
+          <w:numId w:val="1"/>
+        </w:numPr>
+        <w:spacing w:after="0" w:line="240" w:lineRule="auto"/>
+        <w:rPr>
+          <w:sz w:val="20"/>
+        </w:rPr>
+      </w:pPr>
+      <w:r>
+        <w:rPr>
+          <w:sz w:val="20"/>
+        </w:rPr>
+        <w:t>Otherwise, return a message to the user “Invalid order number”</w:t>
       </w:r>
     </w:p>
     <w:p>
@@ -1159,1280 +2275,6 @@
           <w:numId w:val="1"/>
         </w:numPr>
         <w:spacing w:after="0" w:line="240" w:lineRule="auto"/>
-        <w:jc w:val="both"/>
-        <w:rPr>
-          <w:sz w:val="20"/>
-        </w:rPr>
-      </w:pPr>
-      <w:r>
-        <w:rPr>
-          <w:sz w:val="20"/>
-        </w:rPr>
-        <w:lastRenderedPageBreak/>
-        <w:t xml:space="preserve">If the order number is </w:t>
-      </w:r>
-      <w:r>
-        <w:rPr>
-          <w:sz w:val="20"/>
-        </w:rPr>
-        <w:t xml:space="preserve">not </w:t>
-      </w:r>
-      <w:r>
-        <w:rPr>
-          <w:sz w:val="20"/>
-        </w:rPr>
-        <w:t xml:space="preserve">between 0 and </w:t>
-      </w:r>
-      <w:r>
-        <w:rPr>
-          <w:sz w:val="20"/>
-        </w:rPr>
-        <w:t xml:space="preserve">the </w:t>
-      </w:r>
-      <w:r>
-        <w:rPr>
-          <w:b/>
-          <w:sz w:val="20"/>
-        </w:rPr>
-        <w:t>data</w:t>
-      </w:r>
-      <w:r>
-        <w:rPr>
-          <w:sz w:val="20"/>
-        </w:rPr>
-        <w:t xml:space="preserve"> object’s </w:t>
-      </w:r>
-      <w:r>
-        <w:rPr>
-          <w:b/>
-          <w:sz w:val="20"/>
-        </w:rPr>
-        <w:t>orders</w:t>
-      </w:r>
-      <w:r>
-        <w:rPr>
-          <w:sz w:val="20"/>
-        </w:rPr>
-        <w:t xml:space="preserve"> length </w:t>
-      </w:r>
-      <w:r>
-        <w:rPr>
-          <w:sz w:val="20"/>
-        </w:rPr>
-        <w:t xml:space="preserve">- </w:t>
-      </w:r>
-      <w:r>
-        <w:rPr>
-          <w:sz w:val="20"/>
-        </w:rPr>
-        <w:t xml:space="preserve">1, return a message telling </w:t>
-      </w:r>
-      <w:r>
-        <w:rPr>
-          <w:sz w:val="20"/>
-        </w:rPr>
-        <w:t xml:space="preserve">the user </w:t>
-      </w:r>
-      <w:r>
-        <w:rPr>
-          <w:sz w:val="20"/>
-        </w:rPr>
-        <w:t>that order does</w:t>
-      </w:r>
-      <w:r>
-        <w:rPr>
-          <w:sz w:val="20"/>
-        </w:rPr>
-        <w:t>n’t</w:t>
-      </w:r>
-      <w:r>
-        <w:rPr>
-          <w:sz w:val="20"/>
-        </w:rPr>
-        <w:t xml:space="preserve"> exist</w:t>
-      </w:r>
-    </w:p>
-    <w:p>
-      <w:pPr>
-        <w:pStyle w:val="ListParagraph"/>
-        <w:numPr>
-          <w:ilvl w:val="1"/>
-          <w:numId w:val="1"/>
-        </w:numPr>
-        <w:spacing w:after="0" w:line="240" w:lineRule="auto"/>
-        <w:jc w:val="both"/>
-        <w:rPr>
-          <w:sz w:val="20"/>
-        </w:rPr>
-      </w:pPr>
-      <w:r>
-        <w:rPr>
-          <w:sz w:val="20"/>
-        </w:rPr>
-        <w:t xml:space="preserve">Otherwise, create a new object with the following properties, and push it into the </w:t>
-      </w:r>
-      <w:r>
-        <w:rPr>
-          <w:b/>
-          <w:sz w:val="20"/>
-        </w:rPr>
-        <w:t>items</w:t>
-      </w:r>
-      <w:r>
-        <w:rPr>
-          <w:sz w:val="20"/>
-        </w:rPr>
-        <w:t xml:space="preserve"> array of the </w:t>
-      </w:r>
-      <w:r>
-        <w:rPr>
-          <w:b/>
-          <w:sz w:val="20"/>
-        </w:rPr>
-        <w:t>orders</w:t>
-      </w:r>
-      <w:r>
-        <w:rPr>
-          <w:sz w:val="20"/>
-        </w:rPr>
-        <w:t xml:space="preserve"> element whose index is the</w:t>
-      </w:r>
-      <w:r>
-        <w:rPr>
-          <w:b/>
-          <w:sz w:val="20"/>
-        </w:rPr>
-        <w:t xml:space="preserve"> </w:t>
-      </w:r>
-      <w:r>
-        <w:rPr>
-          <w:sz w:val="20"/>
-        </w:rPr>
-        <w:t xml:space="preserve">provided </w:t>
-      </w:r>
-      <w:r>
-        <w:rPr>
-          <w:b/>
-          <w:sz w:val="20"/>
-        </w:rPr>
-        <w:t>Order Number</w:t>
-      </w:r>
-      <w:r>
-        <w:rPr>
-          <w:sz w:val="20"/>
-        </w:rPr>
-        <w:t xml:space="preserve"> in the </w:t>
-      </w:r>
-      <w:r>
-        <w:rPr>
-          <w:b/>
-          <w:sz w:val="20"/>
-        </w:rPr>
-        <w:t>data</w:t>
-      </w:r>
-      <w:r>
-        <w:rPr>
-          <w:sz w:val="20"/>
-        </w:rPr>
-        <w:t xml:space="preserve"> object.</w:t>
-      </w:r>
-    </w:p>
-    <w:p>
-      <w:pPr>
-        <w:pStyle w:val="ListParagraph"/>
-        <w:numPr>
-          <w:ilvl w:val="2"/>
-          <w:numId w:val="1"/>
-        </w:numPr>
-        <w:spacing w:after="0" w:line="240" w:lineRule="auto"/>
-        <w:jc w:val="both"/>
-        <w:rPr>
-          <w:sz w:val="20"/>
-        </w:rPr>
-      </w:pPr>
-      <w:proofErr w:type="spellStart"/>
-      <w:r>
-        <w:rPr>
-          <w:b/>
-          <w:sz w:val="20"/>
-        </w:rPr>
-        <w:t>itemname</w:t>
-      </w:r>
-      <w:proofErr w:type="spellEnd"/>
-      <w:r>
-        <w:rPr>
-          <w:sz w:val="20"/>
-        </w:rPr>
-        <w:t xml:space="preserve"> is </w:t>
-      </w:r>
-      <w:r>
-        <w:rPr>
-          <w:sz w:val="20"/>
-        </w:rPr>
-        <w:t xml:space="preserve">the value of </w:t>
-      </w:r>
-      <w:r>
-        <w:rPr>
-          <w:b/>
-          <w:sz w:val="20"/>
-        </w:rPr>
-        <w:t>Item Name</w:t>
-      </w:r>
-    </w:p>
-    <w:p>
-      <w:pPr>
-        <w:pStyle w:val="ListParagraph"/>
-        <w:numPr>
-          <w:ilvl w:val="2"/>
-          <w:numId w:val="1"/>
-        </w:numPr>
-        <w:spacing w:after="0" w:line="240" w:lineRule="auto"/>
-        <w:jc w:val="both"/>
-        <w:rPr>
-          <w:sz w:val="20"/>
-        </w:rPr>
-      </w:pPr>
-      <w:r>
-        <w:rPr>
-          <w:b/>
-          <w:sz w:val="20"/>
-        </w:rPr>
-        <w:t>quantity</w:t>
-      </w:r>
-      <w:r>
-        <w:rPr>
-          <w:sz w:val="20"/>
-        </w:rPr>
-        <w:t xml:space="preserve"> is the provided </w:t>
-      </w:r>
-      <w:r>
-        <w:rPr>
-          <w:b/>
-          <w:sz w:val="20"/>
-        </w:rPr>
-        <w:t>Quantity</w:t>
-      </w:r>
-    </w:p>
-    <w:p>
-      <w:pPr>
-        <w:pStyle w:val="ListParagraph"/>
-        <w:numPr>
-          <w:ilvl w:val="2"/>
-          <w:numId w:val="1"/>
-        </w:numPr>
-        <w:spacing w:after="0" w:line="240" w:lineRule="auto"/>
-        <w:jc w:val="both"/>
-        <w:rPr>
-          <w:sz w:val="20"/>
-        </w:rPr>
-      </w:pPr>
-      <w:r>
-        <w:rPr>
-          <w:b/>
-          <w:sz w:val="20"/>
-        </w:rPr>
-        <w:t>price</w:t>
-      </w:r>
-      <w:r>
-        <w:rPr>
-          <w:sz w:val="20"/>
-        </w:rPr>
-        <w:t xml:space="preserve"> is the provided </w:t>
-      </w:r>
-      <w:r>
-        <w:rPr>
-          <w:b/>
-          <w:sz w:val="20"/>
-        </w:rPr>
-        <w:t>Price</w:t>
-      </w:r>
-      <w:r>
-        <w:rPr>
-          <w:sz w:val="20"/>
-        </w:rPr>
-        <w:t xml:space="preserve"> rounded to the nearest penny</w:t>
-      </w:r>
-    </w:p>
-    <w:p>
-      <w:pPr>
-        <w:pStyle w:val="ListParagraph"/>
-        <w:numPr>
-          <w:ilvl w:val="1"/>
-          <w:numId w:val="1"/>
-        </w:numPr>
-        <w:spacing w:after="0" w:line="240" w:lineRule="auto"/>
-        <w:jc w:val="both"/>
-        <w:rPr>
-          <w:sz w:val="20"/>
-        </w:rPr>
-      </w:pPr>
-      <w:r>
-        <w:rPr>
-          <w:sz w:val="20"/>
-        </w:rPr>
-        <w:t>If the order number was provided:</w:t>
-      </w:r>
-    </w:p>
-    <w:p>
-      <w:pPr>
-        <w:pStyle w:val="ListParagraph"/>
-        <w:numPr>
-          <w:ilvl w:val="2"/>
-          <w:numId w:val="1"/>
-        </w:numPr>
-        <w:spacing w:after="0" w:line="240" w:lineRule="auto"/>
-        <w:jc w:val="both"/>
-        <w:rPr>
-          <w:sz w:val="20"/>
-        </w:rPr>
-      </w:pPr>
-      <w:r>
-        <w:rPr>
-          <w:sz w:val="20"/>
-        </w:rPr>
-        <w:t xml:space="preserve">Reset the </w:t>
-      </w:r>
-      <w:r>
-        <w:rPr>
-          <w:b/>
-          <w:sz w:val="20"/>
-        </w:rPr>
-        <w:t>subtotal</w:t>
-      </w:r>
-      <w:r>
-        <w:rPr>
-          <w:sz w:val="20"/>
-        </w:rPr>
-        <w:t xml:space="preserve">, </w:t>
-      </w:r>
-      <w:r>
-        <w:rPr>
-          <w:b/>
-          <w:sz w:val="20"/>
-        </w:rPr>
-        <w:t>tax</w:t>
-      </w:r>
-      <w:r>
-        <w:rPr>
-          <w:sz w:val="20"/>
-        </w:rPr>
-        <w:t xml:space="preserve">, and </w:t>
-      </w:r>
-      <w:r>
-        <w:rPr>
-          <w:b/>
-          <w:sz w:val="20"/>
-        </w:rPr>
-        <w:t>total</w:t>
-      </w:r>
-      <w:r>
-        <w:rPr>
-          <w:sz w:val="20"/>
-        </w:rPr>
-        <w:t xml:space="preserve"> to 0</w:t>
-      </w:r>
-    </w:p>
-    <w:p>
-      <w:pPr>
-        <w:pStyle w:val="ListParagraph"/>
-        <w:numPr>
-          <w:ilvl w:val="2"/>
-          <w:numId w:val="1"/>
-        </w:numPr>
-        <w:spacing w:after="0" w:line="240" w:lineRule="auto"/>
-        <w:jc w:val="both"/>
-        <w:rPr>
-          <w:sz w:val="20"/>
-        </w:rPr>
-      </w:pPr>
-      <w:r>
-        <w:rPr>
-          <w:sz w:val="20"/>
-        </w:rPr>
-        <w:t xml:space="preserve">For each item in the </w:t>
-      </w:r>
-      <w:r>
-        <w:rPr>
-          <w:b/>
-          <w:sz w:val="20"/>
-        </w:rPr>
-        <w:t>items</w:t>
-      </w:r>
-      <w:r>
-        <w:rPr>
-          <w:sz w:val="20"/>
-        </w:rPr>
-        <w:t xml:space="preserve"> array for the provided order number:</w:t>
-      </w:r>
-    </w:p>
-    <w:p>
-      <w:pPr>
-        <w:pStyle w:val="ListParagraph"/>
-        <w:numPr>
-          <w:ilvl w:val="3"/>
-          <w:numId w:val="1"/>
-        </w:numPr>
-        <w:spacing w:after="0" w:line="240" w:lineRule="auto"/>
-        <w:jc w:val="both"/>
-        <w:rPr>
-          <w:sz w:val="20"/>
-        </w:rPr>
-      </w:pPr>
-      <w:r>
-        <w:rPr>
-          <w:sz w:val="20"/>
-        </w:rPr>
-        <w:t xml:space="preserve">Multiply </w:t>
-      </w:r>
-      <w:r>
-        <w:rPr>
-          <w:sz w:val="20"/>
-        </w:rPr>
-        <w:t xml:space="preserve">the </w:t>
-      </w:r>
-      <w:r>
-        <w:rPr>
-          <w:b/>
-          <w:sz w:val="20"/>
-        </w:rPr>
-        <w:t>price</w:t>
-      </w:r>
-      <w:r>
-        <w:rPr>
-          <w:sz w:val="20"/>
-        </w:rPr>
-        <w:t xml:space="preserve"> by the </w:t>
-      </w:r>
-      <w:r>
-        <w:rPr>
-          <w:b/>
-          <w:sz w:val="20"/>
-        </w:rPr>
-        <w:t>quantity</w:t>
-      </w:r>
-      <w:r>
-        <w:rPr>
-          <w:sz w:val="20"/>
-        </w:rPr>
-        <w:t xml:space="preserve"> and add to </w:t>
-      </w:r>
-      <w:r>
-        <w:rPr>
-          <w:b/>
-          <w:sz w:val="20"/>
-        </w:rPr>
-        <w:t>subtotal</w:t>
-      </w:r>
-    </w:p>
-    <w:p>
-      <w:pPr>
-        <w:pStyle w:val="ListParagraph"/>
-        <w:numPr>
-          <w:ilvl w:val="2"/>
-          <w:numId w:val="1"/>
-        </w:numPr>
-        <w:spacing w:after="0" w:line="240" w:lineRule="auto"/>
-        <w:jc w:val="both"/>
-        <w:rPr>
-          <w:sz w:val="20"/>
-        </w:rPr>
-      </w:pPr>
-      <w:r>
-        <w:rPr>
-          <w:sz w:val="20"/>
-        </w:rPr>
-        <w:t xml:space="preserve">Multiply the </w:t>
-      </w:r>
-      <w:r>
-        <w:rPr>
-          <w:b/>
-          <w:sz w:val="20"/>
-        </w:rPr>
-        <w:t>subtotal</w:t>
-      </w:r>
-      <w:r>
-        <w:rPr>
-          <w:sz w:val="20"/>
-        </w:rPr>
-        <w:t xml:space="preserve"> by 0.06 (6% sales tax) and save it to the </w:t>
-      </w:r>
-      <w:r>
-        <w:rPr>
-          <w:b/>
-          <w:sz w:val="20"/>
-        </w:rPr>
-        <w:t>tax</w:t>
-      </w:r>
-    </w:p>
-    <w:p>
-      <w:pPr>
-        <w:pStyle w:val="ListParagraph"/>
-        <w:numPr>
-          <w:ilvl w:val="2"/>
-          <w:numId w:val="1"/>
-        </w:numPr>
-        <w:spacing w:after="0" w:line="240" w:lineRule="auto"/>
-        <w:jc w:val="both"/>
-        <w:rPr>
-          <w:sz w:val="20"/>
-        </w:rPr>
-      </w:pPr>
-      <w:r>
-        <w:rPr>
-          <w:sz w:val="20"/>
-        </w:rPr>
-        <w:t xml:space="preserve">Add </w:t>
-      </w:r>
-      <w:r>
-        <w:rPr>
-          <w:b/>
-          <w:sz w:val="20"/>
-        </w:rPr>
-        <w:t>tax</w:t>
-      </w:r>
-      <w:r>
-        <w:rPr>
-          <w:sz w:val="20"/>
-        </w:rPr>
-        <w:t xml:space="preserve"> to the </w:t>
-      </w:r>
-      <w:r>
-        <w:rPr>
-          <w:b/>
-          <w:sz w:val="20"/>
-        </w:rPr>
-        <w:t>subtotal</w:t>
-      </w:r>
-      <w:r>
-        <w:rPr>
-          <w:sz w:val="20"/>
-        </w:rPr>
-        <w:t xml:space="preserve"> and save it to the </w:t>
-      </w:r>
-      <w:r>
-        <w:rPr>
-          <w:b/>
-          <w:sz w:val="20"/>
-        </w:rPr>
-        <w:t>total</w:t>
-      </w:r>
-    </w:p>
-    <w:p>
-      <w:pPr>
-        <w:pStyle w:val="ListParagraph"/>
-        <w:numPr>
-          <w:ilvl w:val="1"/>
-          <w:numId w:val="1"/>
-        </w:numPr>
-        <w:spacing w:after="0" w:line="240" w:lineRule="auto"/>
-        <w:jc w:val="both"/>
-        <w:rPr>
-          <w:sz w:val="20"/>
-        </w:rPr>
-      </w:pPr>
-      <w:r>
-        <w:rPr>
-          <w:sz w:val="20"/>
-        </w:rPr>
-        <w:t xml:space="preserve">Convert the </w:t>
-      </w:r>
-      <w:r>
-        <w:rPr>
-          <w:b/>
-          <w:sz w:val="20"/>
-        </w:rPr>
-        <w:t>data</w:t>
-      </w:r>
-      <w:r>
-        <w:rPr>
-          <w:sz w:val="20"/>
-        </w:rPr>
-        <w:t xml:space="preserve"> object to a JSON string, and save it to the </w:t>
-      </w:r>
-      <w:proofErr w:type="spellStart"/>
-      <w:r>
-        <w:rPr>
-          <w:b/>
-          <w:sz w:val="20"/>
-        </w:rPr>
-        <w:t>data.json</w:t>
-      </w:r>
-      <w:proofErr w:type="spellEnd"/>
-      <w:r>
-        <w:rPr>
-          <w:sz w:val="20"/>
-        </w:rPr>
-        <w:t xml:space="preserve"> file</w:t>
-      </w:r>
-    </w:p>
-    <w:p>
-      <w:pPr>
-        <w:pStyle w:val="ListParagraph"/>
-        <w:numPr>
-          <w:ilvl w:val="1"/>
-          <w:numId w:val="1"/>
-        </w:numPr>
-        <w:spacing w:after="0" w:line="240" w:lineRule="auto"/>
-        <w:jc w:val="both"/>
-        <w:rPr>
-          <w:sz w:val="20"/>
-        </w:rPr>
-      </w:pPr>
-      <w:r>
-        <w:rPr>
-          <w:sz w:val="20"/>
-        </w:rPr>
-        <w:t>If all form data was valid, return a message to the user saying the item was added successfully</w:t>
-      </w:r>
-    </w:p>
-    <w:p>
-      <w:pPr>
-        <w:pStyle w:val="ListParagraph"/>
-        <w:numPr>
-          <w:ilvl w:val="1"/>
-          <w:numId w:val="1"/>
-        </w:numPr>
-        <w:spacing w:after="0" w:line="240" w:lineRule="auto"/>
-        <w:jc w:val="both"/>
-        <w:rPr>
-          <w:sz w:val="20"/>
-        </w:rPr>
-      </w:pPr>
-      <w:r>
-        <w:rPr>
-          <w:sz w:val="20"/>
-        </w:rPr>
-        <w:t xml:space="preserve">In either case, add a link back to </w:t>
-      </w:r>
-      <w:r>
-        <w:rPr>
-          <w:b/>
-          <w:sz w:val="20"/>
-        </w:rPr>
-        <w:t>/</w:t>
-      </w:r>
-      <w:r>
-        <w:rPr>
-          <w:sz w:val="20"/>
-        </w:rPr>
-        <w:t xml:space="preserve"> and </w:t>
-      </w:r>
-      <w:r>
-        <w:rPr>
-          <w:b/>
-          <w:sz w:val="20"/>
-        </w:rPr>
-        <w:t>/</w:t>
-      </w:r>
-      <w:proofErr w:type="spellStart"/>
-      <w:r>
-        <w:rPr>
-          <w:b/>
-          <w:sz w:val="20"/>
-        </w:rPr>
-        <w:t>additem</w:t>
-      </w:r>
-      <w:proofErr w:type="spellEnd"/>
-    </w:p>
-    <w:p>
-      <w:pPr>
-        <w:pStyle w:val="ListParagraph"/>
-        <w:numPr>
-          <w:ilvl w:val="0"/>
-          <w:numId w:val="1"/>
-        </w:numPr>
-        <w:spacing w:after="0" w:line="240" w:lineRule="auto"/>
-        <w:jc w:val="both"/>
-        <w:rPr>
-          <w:sz w:val="20"/>
-        </w:rPr>
-      </w:pPr>
-      <w:r>
-        <w:rPr>
-          <w:sz w:val="20"/>
-        </w:rPr>
-        <w:t xml:space="preserve">GET </w:t>
-      </w:r>
-      <w:r>
-        <w:rPr>
-          <w:b/>
-          <w:sz w:val="20"/>
-        </w:rPr>
-        <w:t>/view</w:t>
-      </w:r>
-      <w:r>
-        <w:rPr>
-          <w:sz w:val="20"/>
-        </w:rPr>
-        <w:t xml:space="preserve"> returns and EJS template whose contents depends on the following:</w:t>
-      </w:r>
-    </w:p>
-    <w:p>
-      <w:pPr>
-        <w:pStyle w:val="ListParagraph"/>
-        <w:numPr>
-          <w:ilvl w:val="1"/>
-          <w:numId w:val="1"/>
-        </w:numPr>
-        <w:spacing w:after="0" w:line="240" w:lineRule="auto"/>
-        <w:jc w:val="both"/>
-        <w:rPr>
-          <w:sz w:val="20"/>
-        </w:rPr>
-      </w:pPr>
-      <w:r>
-        <w:rPr>
-          <w:sz w:val="20"/>
-        </w:rPr>
-        <w:t>If there is no query parameter provided, return a</w:t>
-      </w:r>
-      <w:r>
-        <w:rPr>
-          <w:sz w:val="20"/>
-        </w:rPr>
-        <w:t xml:space="preserve">n ‘Unordered List” of all items in the </w:t>
-      </w:r>
-      <w:r>
-        <w:rPr>
-          <w:b/>
-          <w:sz w:val="20"/>
-        </w:rPr>
-        <w:t>data</w:t>
-      </w:r>
-      <w:r>
-        <w:rPr>
-          <w:sz w:val="20"/>
-        </w:rPr>
-        <w:t xml:space="preserve"> object’s </w:t>
-      </w:r>
-      <w:r>
-        <w:rPr>
-          <w:b/>
-          <w:sz w:val="20"/>
-        </w:rPr>
-        <w:t>orders</w:t>
-      </w:r>
-      <w:r>
-        <w:rPr>
-          <w:sz w:val="20"/>
-        </w:rPr>
-        <w:t xml:space="preserve"> property with the properties </w:t>
-      </w:r>
-      <w:proofErr w:type="spellStart"/>
-      <w:r>
-        <w:rPr>
-          <w:b/>
-          <w:sz w:val="20"/>
-        </w:rPr>
-        <w:t>ordernumber</w:t>
-      </w:r>
-      <w:proofErr w:type="spellEnd"/>
-      <w:r>
-        <w:rPr>
-          <w:sz w:val="20"/>
-        </w:rPr>
-        <w:t xml:space="preserve"> and </w:t>
-      </w:r>
-      <w:proofErr w:type="spellStart"/>
-      <w:r>
-        <w:rPr>
-          <w:b/>
-          <w:sz w:val="20"/>
-        </w:rPr>
-        <w:t>customername</w:t>
-      </w:r>
-      <w:proofErr w:type="spellEnd"/>
-      <w:r>
-        <w:rPr>
-          <w:b/>
-          <w:sz w:val="20"/>
-        </w:rPr>
-        <w:t>.</w:t>
-      </w:r>
-    </w:p>
-    <w:p>
-      <w:pPr>
-        <w:pStyle w:val="ListParagraph"/>
-        <w:numPr>
-          <w:ilvl w:val="2"/>
-          <w:numId w:val="1"/>
-        </w:numPr>
-        <w:spacing w:after="0" w:line="240" w:lineRule="auto"/>
-        <w:jc w:val="both"/>
-        <w:rPr>
-          <w:sz w:val="20"/>
-        </w:rPr>
-      </w:pPr>
-      <w:r>
-        <w:rPr>
-          <w:sz w:val="20"/>
-        </w:rPr>
-        <w:t xml:space="preserve">Each list item links to </w:t>
-      </w:r>
-      <w:r>
-        <w:rPr>
-          <w:b/>
-          <w:sz w:val="20"/>
-        </w:rPr>
-        <w:t>/view</w:t>
-      </w:r>
-      <w:r>
-        <w:rPr>
-          <w:sz w:val="20"/>
-        </w:rPr>
-        <w:t xml:space="preserve"> with the query param order that equals that order number (e.g. order 21 links to </w:t>
-      </w:r>
-      <w:r>
-        <w:rPr>
-          <w:b/>
-          <w:sz w:val="20"/>
-        </w:rPr>
-        <w:t>/</w:t>
-      </w:r>
-      <w:proofErr w:type="spellStart"/>
-      <w:r>
-        <w:rPr>
-          <w:b/>
-          <w:sz w:val="20"/>
-        </w:rPr>
-        <w:t>view?order</w:t>
-      </w:r>
-      <w:proofErr w:type="spellEnd"/>
-      <w:r>
-        <w:rPr>
-          <w:b/>
-          <w:sz w:val="20"/>
-        </w:rPr>
-        <w:t>=21</w:t>
-      </w:r>
-      <w:r>
-        <w:rPr>
-          <w:b/>
-          <w:sz w:val="20"/>
-        </w:rPr>
-        <w:t>)</w:t>
-      </w:r>
-    </w:p>
-    <w:p>
-      <w:pPr>
-        <w:pStyle w:val="ListParagraph"/>
-        <w:numPr>
-          <w:ilvl w:val="2"/>
-          <w:numId w:val="1"/>
-        </w:numPr>
-        <w:spacing w:after="0" w:line="240" w:lineRule="auto"/>
-        <w:jc w:val="both"/>
-        <w:rPr>
-          <w:sz w:val="20"/>
-        </w:rPr>
-      </w:pPr>
-      <w:r>
-        <w:rPr>
-          <w:sz w:val="20"/>
-        </w:rPr>
-        <w:t xml:space="preserve">Using EJS, </w:t>
-      </w:r>
-      <w:proofErr w:type="spellStart"/>
-      <w:r>
-        <w:rPr>
-          <w:sz w:val="20"/>
-        </w:rPr>
-        <w:t>ifthe</w:t>
-      </w:r>
-      <w:proofErr w:type="spellEnd"/>
-      <w:r>
-        <w:rPr>
-          <w:sz w:val="20"/>
-        </w:rPr>
-        <w:t xml:space="preserve"> array is empty, show “No Orders Yet”</w:t>
-      </w:r>
-    </w:p>
-    <w:p>
-      <w:pPr>
-        <w:pStyle w:val="ListParagraph"/>
-        <w:numPr>
-          <w:ilvl w:val="1"/>
-          <w:numId w:val="1"/>
-        </w:numPr>
-        <w:spacing w:after="0" w:line="240" w:lineRule="auto"/>
-        <w:jc w:val="both"/>
-        <w:rPr>
-          <w:sz w:val="20"/>
-        </w:rPr>
-      </w:pPr>
-      <w:r>
-        <w:rPr>
-          <w:sz w:val="20"/>
-        </w:rPr>
-        <w:t>If the</w:t>
-      </w:r>
-      <w:r>
-        <w:rPr>
-          <w:sz w:val="20"/>
-        </w:rPr>
-        <w:t>re</w:t>
-      </w:r>
-      <w:bookmarkStart w:id="0" w:name="_GoBack"/>
-      <w:bookmarkEnd w:id="0"/>
-      <w:r>
-        <w:rPr>
-          <w:sz w:val="20"/>
-        </w:rPr>
-        <w:t xml:space="preserve"> was a query parameter called </w:t>
-      </w:r>
-      <w:r>
-        <w:rPr>
-          <w:b/>
-          <w:sz w:val="20"/>
-        </w:rPr>
-        <w:t>order:</w:t>
-      </w:r>
-    </w:p>
-    <w:p>
-      <w:pPr>
-        <w:pStyle w:val="ListParagraph"/>
-        <w:numPr>
-          <w:ilvl w:val="2"/>
-          <w:numId w:val="1"/>
-        </w:numPr>
-        <w:spacing w:after="0" w:line="240" w:lineRule="auto"/>
-        <w:jc w:val="both"/>
-        <w:rPr>
-          <w:sz w:val="20"/>
-        </w:rPr>
-      </w:pPr>
-      <w:r>
-        <w:rPr>
-          <w:sz w:val="20"/>
-        </w:rPr>
-        <w:t xml:space="preserve">If the </w:t>
-      </w:r>
-      <w:r>
-        <w:rPr>
-          <w:b/>
-          <w:sz w:val="20"/>
-        </w:rPr>
-        <w:t>order</w:t>
-      </w:r>
-      <w:r>
-        <w:rPr>
-          <w:sz w:val="20"/>
-        </w:rPr>
-        <w:t xml:space="preserve"> query parameter </w:t>
-      </w:r>
-      <w:r>
-        <w:rPr>
-          <w:sz w:val="20"/>
-        </w:rPr>
-        <w:t xml:space="preserve">is </w:t>
-      </w:r>
-      <w:r>
-        <w:rPr>
-          <w:sz w:val="20"/>
-        </w:rPr>
-        <w:t xml:space="preserve">between 0 and </w:t>
-      </w:r>
-      <w:r>
-        <w:rPr>
-          <w:sz w:val="20"/>
-        </w:rPr>
-        <w:t xml:space="preserve">the </w:t>
-      </w:r>
-      <w:r>
-        <w:rPr>
-          <w:b/>
-          <w:sz w:val="20"/>
-        </w:rPr>
-        <w:t>data</w:t>
-      </w:r>
-      <w:r>
-        <w:rPr>
-          <w:sz w:val="20"/>
-        </w:rPr>
-        <w:t xml:space="preserve"> object’s </w:t>
-      </w:r>
-      <w:r>
-        <w:rPr>
-          <w:b/>
-          <w:sz w:val="20"/>
-        </w:rPr>
-        <w:t>orders</w:t>
-      </w:r>
-      <w:r>
-        <w:rPr>
-          <w:sz w:val="20"/>
-        </w:rPr>
-        <w:t xml:space="preserve"> length minus 1</w:t>
-      </w:r>
-      <w:r>
-        <w:rPr>
-          <w:sz w:val="20"/>
-        </w:rPr>
-        <w:t>:</w:t>
-      </w:r>
-    </w:p>
-    <w:p>
-      <w:pPr>
-        <w:pStyle w:val="ListParagraph"/>
-        <w:numPr>
-          <w:ilvl w:val="3"/>
-          <w:numId w:val="1"/>
-        </w:numPr>
-        <w:spacing w:after="0" w:line="240" w:lineRule="auto"/>
-        <w:jc w:val="both"/>
-        <w:rPr>
-          <w:sz w:val="20"/>
-        </w:rPr>
-      </w:pPr>
-      <w:r>
-        <w:rPr>
-          <w:sz w:val="20"/>
-        </w:rPr>
-        <w:t>Return a table showing all of the order’s information, including:</w:t>
-      </w:r>
-    </w:p>
-    <w:p>
-      <w:pPr>
-        <w:pStyle w:val="ListParagraph"/>
-        <w:numPr>
-          <w:ilvl w:val="4"/>
-          <w:numId w:val="1"/>
-        </w:numPr>
-        <w:spacing w:after="0" w:line="240" w:lineRule="auto"/>
-        <w:jc w:val="both"/>
-        <w:rPr>
-          <w:sz w:val="20"/>
-        </w:rPr>
-      </w:pPr>
-      <w:r>
-        <w:rPr>
-          <w:sz w:val="20"/>
-        </w:rPr>
-        <w:t>Order Number</w:t>
-      </w:r>
-    </w:p>
-    <w:p>
-      <w:pPr>
-        <w:pStyle w:val="ListParagraph"/>
-        <w:numPr>
-          <w:ilvl w:val="4"/>
-          <w:numId w:val="1"/>
-        </w:numPr>
-        <w:spacing w:after="0" w:line="240" w:lineRule="auto"/>
-        <w:jc w:val="both"/>
-        <w:rPr>
-          <w:sz w:val="20"/>
-        </w:rPr>
-      </w:pPr>
-      <w:r>
-        <w:rPr>
-          <w:sz w:val="20"/>
-        </w:rPr>
-        <w:t>Customer Name</w:t>
-      </w:r>
-    </w:p>
-    <w:p>
-      <w:pPr>
-        <w:pStyle w:val="ListParagraph"/>
-        <w:numPr>
-          <w:ilvl w:val="4"/>
-          <w:numId w:val="1"/>
-        </w:numPr>
-        <w:spacing w:after="0" w:line="240" w:lineRule="auto"/>
-        <w:jc w:val="both"/>
-        <w:rPr>
-          <w:sz w:val="20"/>
-        </w:rPr>
-      </w:pPr>
-      <w:r>
-        <w:rPr>
-          <w:sz w:val="20"/>
-        </w:rPr>
-        <w:t>Customer Address</w:t>
-      </w:r>
-    </w:p>
-    <w:p>
-      <w:pPr>
-        <w:pStyle w:val="ListParagraph"/>
-        <w:numPr>
-          <w:ilvl w:val="4"/>
-          <w:numId w:val="1"/>
-        </w:numPr>
-        <w:spacing w:after="0" w:line="240" w:lineRule="auto"/>
-        <w:jc w:val="both"/>
-        <w:rPr>
-          <w:sz w:val="20"/>
-        </w:rPr>
-      </w:pPr>
-      <w:r>
-        <w:rPr>
-          <w:sz w:val="20"/>
-        </w:rPr>
-        <w:t xml:space="preserve">Every item in the </w:t>
-      </w:r>
-      <w:r>
-        <w:rPr>
-          <w:b/>
-          <w:sz w:val="20"/>
-        </w:rPr>
-        <w:t>items</w:t>
-      </w:r>
-      <w:r>
-        <w:rPr>
-          <w:sz w:val="20"/>
-        </w:rPr>
-        <w:t xml:space="preserve"> array:</w:t>
-      </w:r>
-    </w:p>
-    <w:p>
-      <w:pPr>
-        <w:pStyle w:val="ListParagraph"/>
-        <w:numPr>
-          <w:ilvl w:val="5"/>
-          <w:numId w:val="1"/>
-        </w:numPr>
-        <w:spacing w:after="0" w:line="240" w:lineRule="auto"/>
-        <w:jc w:val="both"/>
-        <w:rPr>
-          <w:sz w:val="20"/>
-        </w:rPr>
-      </w:pPr>
-      <w:r>
-        <w:rPr>
-          <w:sz w:val="20"/>
-        </w:rPr>
-        <w:t>Name</w:t>
-      </w:r>
-    </w:p>
-    <w:p>
-      <w:pPr>
-        <w:pStyle w:val="ListParagraph"/>
-        <w:numPr>
-          <w:ilvl w:val="5"/>
-          <w:numId w:val="1"/>
-        </w:numPr>
-        <w:spacing w:after="0" w:line="240" w:lineRule="auto"/>
-        <w:jc w:val="both"/>
-        <w:rPr>
-          <w:sz w:val="20"/>
-        </w:rPr>
-      </w:pPr>
-      <w:r>
-        <w:rPr>
-          <w:sz w:val="20"/>
-        </w:rPr>
-        <w:t>Price</w:t>
-      </w:r>
-    </w:p>
-    <w:p>
-      <w:pPr>
-        <w:pStyle w:val="ListParagraph"/>
-        <w:numPr>
-          <w:ilvl w:val="5"/>
-          <w:numId w:val="1"/>
-        </w:numPr>
-        <w:spacing w:after="0" w:line="240" w:lineRule="auto"/>
-        <w:jc w:val="both"/>
-        <w:rPr>
-          <w:sz w:val="20"/>
-        </w:rPr>
-      </w:pPr>
-      <w:r>
-        <w:rPr>
-          <w:sz w:val="20"/>
-        </w:rPr>
-        <w:t>Quantity</w:t>
-      </w:r>
-    </w:p>
-    <w:p>
-      <w:pPr>
-        <w:pStyle w:val="ListParagraph"/>
-        <w:numPr>
-          <w:ilvl w:val="4"/>
-          <w:numId w:val="1"/>
-        </w:numPr>
-        <w:spacing w:after="0" w:line="240" w:lineRule="auto"/>
-        <w:jc w:val="both"/>
-        <w:rPr>
-          <w:sz w:val="20"/>
-        </w:rPr>
-      </w:pPr>
-      <w:r>
-        <w:rPr>
-          <w:sz w:val="20"/>
-        </w:rPr>
-        <w:t>Subtotal</w:t>
-      </w:r>
-    </w:p>
-    <w:p>
-      <w:pPr>
-        <w:pStyle w:val="ListParagraph"/>
-        <w:numPr>
-          <w:ilvl w:val="4"/>
-          <w:numId w:val="1"/>
-        </w:numPr>
-        <w:spacing w:after="0" w:line="240" w:lineRule="auto"/>
-        <w:jc w:val="both"/>
-        <w:rPr>
-          <w:sz w:val="20"/>
-        </w:rPr>
-      </w:pPr>
-      <w:r>
-        <w:rPr>
-          <w:sz w:val="20"/>
-        </w:rPr>
-        <w:t>Tax</w:t>
-      </w:r>
-    </w:p>
-    <w:p>
-      <w:pPr>
-        <w:pStyle w:val="ListParagraph"/>
-        <w:numPr>
-          <w:ilvl w:val="4"/>
-          <w:numId w:val="1"/>
-        </w:numPr>
-        <w:spacing w:after="0" w:line="240" w:lineRule="auto"/>
-        <w:jc w:val="both"/>
-        <w:rPr>
-          <w:sz w:val="20"/>
-        </w:rPr>
-      </w:pPr>
-      <w:r>
-        <w:rPr>
-          <w:sz w:val="20"/>
-        </w:rPr>
-        <w:t>Total</w:t>
-      </w:r>
-    </w:p>
-    <w:p>
-      <w:pPr>
-        <w:pStyle w:val="ListParagraph"/>
-        <w:numPr>
-          <w:ilvl w:val="2"/>
-          <w:numId w:val="1"/>
-        </w:numPr>
-        <w:spacing w:after="0" w:line="240" w:lineRule="auto"/>
-        <w:jc w:val="both"/>
-        <w:rPr>
-          <w:sz w:val="20"/>
-        </w:rPr>
-      </w:pPr>
-      <w:r>
-        <w:rPr>
-          <w:sz w:val="20"/>
-        </w:rPr>
-        <w:t>Otherwise, return a message to the user “Invalid order number”</w:t>
-      </w:r>
-    </w:p>
-    <w:p>
-      <w:pPr>
-        <w:pStyle w:val="ListParagraph"/>
-        <w:numPr>
-          <w:ilvl w:val="1"/>
-          <w:numId w:val="1"/>
-        </w:numPr>
-        <w:spacing w:after="0" w:line="240" w:lineRule="auto"/>
-        <w:jc w:val="both"/>
         <w:rPr>
           <w:sz w:val="20"/>
         </w:rPr>
@@ -2478,7 +2320,7 @@
     </w:p>
     <w:sectPr>
       <w:pgSz w:w="7920" w:h="12240" w:orient="landscape"/>
-      <w:pgMar w:top="720" w:right="720" w:bottom="720" w:left="720" w:header="720" w:footer="720" w:gutter="0"/>
+      <w:pgMar w:top="1440" w:right="1440" w:bottom="1440" w:left="1440" w:header="720" w:footer="720" w:gutter="0"/>
       <w:cols w:space="720"/>
       <w:docGrid w:linePitch="360"/>
     </w:sectPr>
@@ -3653,22 +3495,22 @@
 <file path=customXml/itemProps3.xml><?xml version="1.0" encoding="utf-8"?>
 <ds:datastoreItem xmlns:ds="http://schemas.openxmlformats.org/officeDocument/2006/customXml" ds:itemID="{E1DAED28-FFC2-48D6-81C1-BBBD3B2EF220}">
   <ds:schemaRefs>
+    <ds:schemaRef ds:uri="http://purl.org/dc/dcmitype/"/>
+    <ds:schemaRef ds:uri="http://schemas.openxmlformats.org/package/2006/metadata/core-properties"/>
+    <ds:schemaRef ds:uri="http://purl.org/dc/elements/1.1/"/>
+    <ds:schemaRef ds:uri="http://schemas.microsoft.com/office/2006/documentManagement/types"/>
+    <ds:schemaRef ds:uri="http://www.w3.org/XML/1998/namespace"/>
+    <ds:schemaRef ds:uri="http://schemas.microsoft.com/office/2006/metadata/properties"/>
+    <ds:schemaRef ds:uri="cc9255bc-4d99-4f42-bba5-857cbcc6e725"/>
     <ds:schemaRef ds:uri="http://schemas.microsoft.com/office/infopath/2007/PartnerControls"/>
-    <ds:schemaRef ds:uri="http://schemas.microsoft.com/office/2006/metadata/properties"/>
-    <ds:schemaRef ds:uri="http://schemas.microsoft.com/office/2006/documentManagement/types"/>
-    <ds:schemaRef ds:uri="http://purl.org/dc/dcmitype/"/>
-    <ds:schemaRef ds:uri="cc9255bc-4d99-4f42-bba5-857cbcc6e725"/>
-    <ds:schemaRef ds:uri="http://schemas.openxmlformats.org/package/2006/metadata/core-properties"/>
+    <ds:schemaRef ds:uri="fc2bff61-6a31-4c51-9f32-b9bba46405e5"/>
     <ds:schemaRef ds:uri="http://purl.org/dc/terms/"/>
-    <ds:schemaRef ds:uri="fc2bff61-6a31-4c51-9f32-b9bba46405e5"/>
-    <ds:schemaRef ds:uri="http://www.w3.org/XML/1998/namespace"/>
-    <ds:schemaRef ds:uri="http://purl.org/dc/elements/1.1/"/>
   </ds:schemaRefs>
 </ds:datastoreItem>
 </file>
 
 <file path=customXml/itemProps4.xml><?xml version="1.0" encoding="utf-8"?>
-<ds:datastoreItem xmlns:ds="http://schemas.openxmlformats.org/officeDocument/2006/customXml" ds:itemID="{75FECB20-7464-41D8-A574-F07E2B52341A}">
+<ds:datastoreItem xmlns:ds="http://schemas.openxmlformats.org/officeDocument/2006/customXml" ds:itemID="{FA34EC13-2546-44A0-843E-8B2FF71073CE}">
   <ds:schemaRefs>
     <ds:schemaRef ds:uri="http://schemas.openxmlformats.org/officeDocument/2006/bibliography"/>
   </ds:schemaRefs>

</xml_diff>